<commit_message>
add new cases 0724
</commit_message>
<xml_diff>
--- a/SIQEF Assignment/scikit_learn/machine_learning_sklearn_guidance.docx
+++ b/SIQEF Assignment/scikit_learn/machine_learning_sklearn_guidance.docx
@@ -87,18 +87,7 @@
           <w:sz w:val="24"/>
           <w:szCs w:val="24"/>
         </w:rPr>
-        <w:t>PH</w:t>
-      </w:r>
-      <w:bookmarkStart w:id="0" w:name="_GoBack"/>
-      <w:bookmarkEnd w:id="0"/>
-      <w:r>
-        <w:rPr>
-          <w:rFonts w:ascii="Times New Roman" w:hAnsi="Times New Roman" w:cs="Times New Roman"/>
-          <w:color w:val="333333"/>
-          <w:sz w:val="24"/>
-          <w:szCs w:val="24"/>
-        </w:rPr>
-        <w:t>BS SIQEF RA 2020</w:t>
+        <w:t>PHBS SIQEF RA 2020</w:t>
       </w:r>
     </w:p>
     <w:p>
@@ -6931,7 +6920,7 @@
         </w:numPr>
         <w:ind w:firstLineChars="0"/>
         <w:rPr>
-          <w:rFonts w:ascii="Times New Roman" w:hAnsi="Times New Roman" w:cs="Times New Roman" w:hint="eastAsia"/>
+          <w:rFonts w:ascii="Times New Roman" w:hAnsi="Times New Roman" w:cs="Times New Roman"/>
           <w:color w:val="222222"/>
           <w:sz w:val="24"/>
           <w:szCs w:val="24"/>
@@ -8215,6 +8204,151 @@
     </w:p>
     <w:p>
       <w:pPr>
+        <w:ind w:firstLine="420"/>
+        <w:rPr>
+          <w:rFonts w:ascii="Times New Roman" w:hAnsi="Times New Roman" w:cs="Times New Roman"/>
+          <w:sz w:val="24"/>
+          <w:szCs w:val="24"/>
+        </w:rPr>
+      </w:pPr>
+      <w:r>
+        <w:rPr>
+          <w:rFonts w:ascii="Times New Roman" w:hAnsi="Times New Roman" w:cs="Times New Roman"/>
+          <w:sz w:val="24"/>
+          <w:szCs w:val="24"/>
+        </w:rPr>
+        <w:t xml:space="preserve">Scipy 2019 </w:t>
+      </w:r>
+      <w:r>
+        <w:rPr>
+          <w:rFonts w:ascii="Times New Roman" w:hAnsi="Times New Roman" w:cs="Times New Roman" w:hint="eastAsia"/>
+          <w:sz w:val="24"/>
+          <w:szCs w:val="24"/>
+        </w:rPr>
+        <w:t>Machine</w:t>
+      </w:r>
+      <w:r>
+        <w:rPr>
+          <w:rFonts w:ascii="Times New Roman" w:hAnsi="Times New Roman" w:cs="Times New Roman"/>
+          <w:sz w:val="24"/>
+          <w:szCs w:val="24"/>
+        </w:rPr>
+        <w:t xml:space="preserve"> </w:t>
+      </w:r>
+      <w:r>
+        <w:rPr>
+          <w:rFonts w:ascii="Times New Roman" w:hAnsi="Times New Roman" w:cs="Times New Roman" w:hint="eastAsia"/>
+          <w:sz w:val="24"/>
+          <w:szCs w:val="24"/>
+        </w:rPr>
+        <w:t>Learning</w:t>
+      </w:r>
+      <w:r>
+        <w:rPr>
+          <w:rFonts w:ascii="Times New Roman" w:hAnsi="Times New Roman" w:cs="Times New Roman"/>
+          <w:sz w:val="24"/>
+          <w:szCs w:val="24"/>
+        </w:rPr>
+        <w:t xml:space="preserve"> </w:t>
+      </w:r>
+      <w:r>
+        <w:rPr>
+          <w:rFonts w:ascii="Times New Roman" w:hAnsi="Times New Roman" w:cs="Times New Roman" w:hint="eastAsia"/>
+          <w:sz w:val="24"/>
+          <w:szCs w:val="24"/>
+        </w:rPr>
+        <w:t>on</w:t>
+      </w:r>
+      <w:r>
+        <w:rPr>
+          <w:rFonts w:ascii="Times New Roman" w:hAnsi="Times New Roman" w:cs="Times New Roman"/>
+          <w:sz w:val="24"/>
+          <w:szCs w:val="24"/>
+        </w:rPr>
+        <w:t xml:space="preserve"> Time Series:</w:t>
+      </w:r>
+    </w:p>
+    <w:p>
+      <w:pPr>
+        <w:ind w:firstLine="420"/>
+        <w:rPr>
+          <w:rFonts w:ascii="Times New Roman" w:hAnsi="Times New Roman" w:cs="Times New Roman"/>
+          <w:sz w:val="24"/>
+          <w:szCs w:val="24"/>
+        </w:rPr>
+      </w:pPr>
+      <w:hyperlink r:id="rId69" w:history="1">
+        <w:r>
+          <w:rPr>
+            <w:rStyle w:val="a3"/>
+            <w:rFonts w:ascii="Times New Roman" w:hAnsi="Times New Roman" w:cs="Times New Roman"/>
+            <w:sz w:val="24"/>
+            <w:szCs w:val="24"/>
+          </w:rPr>
+          <w:t>https://github.com/AileenNielsen/TimeSeriesAnalysisWithPython</w:t>
+        </w:r>
+      </w:hyperlink>
+    </w:p>
+    <w:p>
+      <w:pPr>
+        <w:ind w:firstLine="420"/>
+        <w:rPr>
+          <w:rFonts w:ascii="Times New Roman" w:hAnsi="Times New Roman" w:cs="Times New Roman"/>
+          <w:sz w:val="24"/>
+          <w:szCs w:val="24"/>
+        </w:rPr>
+      </w:pPr>
+      <w:r>
+        <w:rPr>
+          <w:rFonts w:ascii="Times New Roman" w:hAnsi="Times New Roman" w:cs="Times New Roman" w:hint="eastAsia"/>
+          <w:sz w:val="24"/>
+          <w:szCs w:val="24"/>
+        </w:rPr>
+        <w:t>W</w:t>
+      </w:r>
+      <w:r>
+        <w:rPr>
+          <w:rFonts w:ascii="Times New Roman" w:hAnsi="Times New Roman" w:cs="Times New Roman"/>
+          <w:sz w:val="24"/>
+          <w:szCs w:val="24"/>
+        </w:rPr>
+        <w:t>atch the vide</w:t>
+      </w:r>
+      <w:bookmarkStart w:id="0" w:name="_GoBack"/>
+      <w:bookmarkEnd w:id="0"/>
+      <w:r>
+        <w:rPr>
+          <w:rFonts w:ascii="Times New Roman" w:hAnsi="Times New Roman" w:cs="Times New Roman"/>
+          <w:sz w:val="24"/>
+          <w:szCs w:val="24"/>
+        </w:rPr>
+        <w:t>o:</w:t>
+      </w:r>
+    </w:p>
+    <w:p>
+      <w:pPr>
+        <w:ind w:left="420"/>
+        <w:rPr>
+          <w:rFonts w:ascii="Times New Roman" w:hAnsi="Times New Roman" w:cs="Times New Roman"/>
+          <w:sz w:val="24"/>
+          <w:szCs w:val="24"/>
+        </w:rPr>
+      </w:pPr>
+      <w:hyperlink r:id="rId70" w:history="1">
+        <w:r>
+          <w:rPr>
+            <w:rStyle w:val="a3"/>
+            <w:rFonts w:ascii="Times New Roman" w:hAnsi="Times New Roman" w:cs="Times New Roman"/>
+            <w:sz w:val="24"/>
+            <w:szCs w:val="24"/>
+          </w:rPr>
+          <w:t>https://www.youtube.com/watch?v=v5ijNXvlC5A&amp;list=PLYx7XA2nY5GcDQblpQ_M1V3PQPoLWiDAC&amp;index=40</w:t>
+        </w:r>
+      </w:hyperlink>
+    </w:p>
+    <w:p>
+      <w:pPr>
+        <w:ind w:firstLine="420"/>
         <w:rPr>
           <w:rFonts w:ascii="Times New Roman" w:hAnsi="Times New Roman" w:cs="Times New Roman"/>
           <w:sz w:val="24"/>
@@ -12031,7 +12165,7 @@
         <a:sysClr val="windowText" lastClr="000000"/>
       </a:dk1>
       <a:lt1>
-        <a:sysClr val="window" lastClr="FFFFFF"/>
+        <a:sysClr val="window" lastClr="CCE8CF"/>
       </a:lt1>
       <a:dk2>
         <a:srgbClr val="44546A"/>

</xml_diff>

<commit_message>
add 1 new case 0726
</commit_message>
<xml_diff>
--- a/SIQEF Assignment/scikit_learn/machine_learning_sklearn_guidance.docx
+++ b/SIQEF Assignment/scikit_learn/machine_learning_sklearn_guidance.docx
@@ -7307,6 +7307,155 @@
         <w:ind w:leftChars="200" w:left="420"/>
         <w:rPr>
           <w:rFonts w:ascii="Times New Roman" w:hAnsi="Times New Roman" w:cs="Times New Roman"/>
+          <w:b/>
+          <w:sz w:val="24"/>
+          <w:szCs w:val="24"/>
+        </w:rPr>
+      </w:pPr>
+      <w:r>
+        <w:rPr>
+          <w:rFonts w:ascii="Times New Roman" w:hAnsi="Times New Roman" w:cs="Times New Roman"/>
+          <w:b/>
+          <w:sz w:val="24"/>
+          <w:szCs w:val="24"/>
+        </w:rPr>
+        <w:t>E</w:t>
+      </w:r>
+      <w:r>
+        <w:rPr>
+          <w:rFonts w:ascii="Times New Roman" w:hAnsi="Times New Roman" w:cs="Times New Roman" w:hint="eastAsia"/>
+          <w:b/>
+          <w:sz w:val="24"/>
+          <w:szCs w:val="24"/>
+        </w:rPr>
+        <w:t>xcellent</w:t>
+      </w:r>
+      <w:r>
+        <w:rPr>
+          <w:rFonts w:ascii="Times New Roman" w:hAnsi="Times New Roman" w:cs="Times New Roman"/>
+          <w:b/>
+          <w:sz w:val="24"/>
+          <w:szCs w:val="24"/>
+        </w:rPr>
+        <w:t xml:space="preserve"> </w:t>
+      </w:r>
+      <w:r>
+        <w:rPr>
+          <w:rFonts w:ascii="Times New Roman" w:hAnsi="Times New Roman" w:cs="Times New Roman" w:hint="eastAsia"/>
+          <w:b/>
+          <w:sz w:val="24"/>
+          <w:szCs w:val="24"/>
+        </w:rPr>
+        <w:t>Resource</w:t>
+      </w:r>
+      <w:r>
+        <w:rPr>
+          <w:rFonts w:ascii="Times New Roman" w:hAnsi="Times New Roman" w:cs="Times New Roman"/>
+          <w:b/>
+          <w:sz w:val="24"/>
+          <w:szCs w:val="24"/>
+        </w:rPr>
+        <w:t xml:space="preserve"> </w:t>
+      </w:r>
+      <w:r>
+        <w:rPr>
+          <w:rFonts w:ascii="Times New Roman" w:hAnsi="Times New Roman" w:cs="Times New Roman" w:hint="eastAsia"/>
+          <w:b/>
+          <w:sz w:val="24"/>
+          <w:szCs w:val="24"/>
+        </w:rPr>
+        <w:t>in</w:t>
+      </w:r>
+      <w:r>
+        <w:rPr>
+          <w:rFonts w:ascii="Times New Roman" w:hAnsi="Times New Roman" w:cs="Times New Roman" w:hint="eastAsia"/>
+          <w:b/>
+          <w:sz w:val="24"/>
+          <w:szCs w:val="24"/>
+        </w:rPr>
+        <w:t xml:space="preserve"> </w:t>
+      </w:r>
+      <w:r>
+        <w:rPr>
+          <w:rFonts w:ascii="Times New Roman" w:hAnsi="Times New Roman" w:cs="Times New Roman" w:hint="eastAsia"/>
+          <w:b/>
+          <w:sz w:val="24"/>
+          <w:szCs w:val="24"/>
+        </w:rPr>
+        <w:t>Chinese</w:t>
+      </w:r>
+    </w:p>
+    <w:bookmarkStart w:id="0" w:name="_GoBack"/>
+    <w:p>
+      <w:pPr>
+        <w:ind w:leftChars="200" w:left="420"/>
+        <w:rPr>
+          <w:rStyle w:val="a3"/>
+        </w:rPr>
+      </w:pPr>
+      <w:r>
+        <w:rPr>
+          <w:rStyle w:val="a3"/>
+          <w:rFonts w:ascii="Times New Roman" w:hAnsi="Times New Roman" w:cs="Times New Roman"/>
+          <w:sz w:val="24"/>
+          <w:szCs w:val="24"/>
+        </w:rPr>
+        <w:fldChar w:fldCharType="begin"/>
+      </w:r>
+      <w:r>
+        <w:rPr>
+          <w:rStyle w:val="a3"/>
+          <w:rFonts w:ascii="Times New Roman" w:hAnsi="Times New Roman" w:cs="Times New Roman"/>
+          <w:sz w:val="24"/>
+          <w:szCs w:val="24"/>
+        </w:rPr>
+        <w:instrText xml:space="preserve"> HYPERLINK "https://github.com/apachecn/AiLearning" </w:instrText>
+      </w:r>
+      <w:r>
+        <w:rPr>
+          <w:rStyle w:val="a3"/>
+          <w:rFonts w:ascii="Times New Roman" w:hAnsi="Times New Roman" w:cs="Times New Roman"/>
+          <w:sz w:val="24"/>
+          <w:szCs w:val="24"/>
+        </w:rPr>
+        <w:fldChar w:fldCharType="separate"/>
+      </w:r>
+      <w:r>
+        <w:rPr>
+          <w:rStyle w:val="a3"/>
+          <w:rFonts w:ascii="Times New Roman" w:hAnsi="Times New Roman" w:cs="Times New Roman"/>
+          <w:sz w:val="24"/>
+          <w:szCs w:val="24"/>
+        </w:rPr>
+        <w:t>https://github.com/apachecn/AiLearning</w:t>
+      </w:r>
+      <w:r>
+        <w:rPr>
+          <w:rStyle w:val="a3"/>
+          <w:rFonts w:ascii="Times New Roman" w:hAnsi="Times New Roman" w:cs="Times New Roman"/>
+          <w:sz w:val="24"/>
+          <w:szCs w:val="24"/>
+        </w:rPr>
+        <w:fldChar w:fldCharType="end"/>
+      </w:r>
+    </w:p>
+    <w:bookmarkEnd w:id="0"/>
+    <w:p>
+      <w:pPr>
+        <w:ind w:leftChars="200" w:left="420"/>
+        <w:rPr>
+          <w:rFonts w:ascii="Times New Roman" w:hAnsi="Times New Roman" w:cs="Times New Roman" w:hint="eastAsia"/>
+          <w:b/>
+          <w:sz w:val="24"/>
+          <w:szCs w:val="24"/>
+        </w:rPr>
+      </w:pPr>
+    </w:p>
+    <w:p>
+      <w:pPr>
+        <w:ind w:leftChars="200" w:left="420"/>
+        <w:rPr>
+          <w:rFonts w:ascii="Times New Roman" w:hAnsi="Times New Roman" w:cs="Times New Roman"/>
           <w:sz w:val="24"/>
           <w:szCs w:val="24"/>
         </w:rPr>
@@ -7524,7 +7673,6 @@
           <w:sz w:val="24"/>
           <w:szCs w:val="24"/>
         </w:rPr>
-        <w:lastRenderedPageBreak/>
         <w:t>S</w:t>
       </w:r>
       <w:r>
@@ -8312,17 +8460,7 @@
           <w:sz w:val="24"/>
           <w:szCs w:val="24"/>
         </w:rPr>
-        <w:t>atch the vide</w:t>
-      </w:r>
-      <w:bookmarkStart w:id="0" w:name="_GoBack"/>
-      <w:bookmarkEnd w:id="0"/>
-      <w:r>
-        <w:rPr>
-          <w:rFonts w:ascii="Times New Roman" w:hAnsi="Times New Roman" w:cs="Times New Roman"/>
-          <w:sz w:val="24"/>
-          <w:szCs w:val="24"/>
-        </w:rPr>
-        <w:t>o:</w:t>
+        <w:t>atch the video:</w:t>
       </w:r>
     </w:p>
     <w:p>

</xml_diff>